<commit_message>
Frames are now stored as sprites and offsets rather than a 2D array of colours
</commit_message>
<xml_diff>
--- a/Documentation.docx
+++ b/Documentation.docx
@@ -2,6 +2,74 @@
 <file path=word/document.xml><?xml version="1.0" encoding="utf-8"?>
 <w:document xmlns:wpc="http://schemas.microsoft.com/office/word/2010/wordprocessingCanvas" xmlns:cx="http://schemas.microsoft.com/office/drawing/2014/chartex" xmlns:cx1="http://schemas.microsoft.com/office/drawing/2015/9/8/chartex" xmlns:cx2="http://schemas.microsoft.com/office/drawing/2015/10/21/chartex" xmlns:cx3="http://schemas.microsoft.com/office/drawing/2016/5/9/chartex" xmlns:cx4="http://schemas.microsoft.com/office/drawing/2016/5/10/chartex" xmlns:cx5="http://schemas.microsoft.com/office/drawing/2016/5/11/chartex" xmlns:cx6="http://schemas.microsoft.com/office/drawing/2016/5/12/chartex" xmlns:cx7="http://schemas.microsoft.com/office/drawing/2016/5/13/chartex" xmlns:cx8="http://schemas.microsoft.com/office/drawing/2016/5/14/chartex" xmlns:mc="http://schemas.openxmlformats.org/markup-compatibility/2006" xmlns:aink="http://schemas.microsoft.com/office/drawing/2016/ink" xmlns:am3d="http://schemas.microsoft.com/office/drawing/2017/model3d" xmlns:o="urn:schemas-microsoft-com:office:office" xmlns:r="http://schemas.openxmlformats.org/officeDocument/2006/relationships" xmlns:m="http://schemas.openxmlformats.org/officeDocument/2006/math" xmlns:v="urn:schemas-microsoft-com:vml" xmlns:wp14="http://schemas.microsoft.com/office/word/2010/wordprocessingDrawing" xmlns:wp="http://schemas.openxmlformats.org/drawingml/2006/wordprocessingDrawing" xmlns:w10="urn:schemas-microsoft-com:office:word" xmlns:w="http://schemas.openxmlformats.org/wordprocessingml/2006/main" xmlns:w14="http://schemas.microsoft.com/office/word/2010/wordml" xmlns:w15="http://schemas.microsoft.com/office/word/2012/wordml" xmlns:w16cid="http://schemas.microsoft.com/office/word/2016/wordml/cid" xmlns:w16se="http://schemas.microsoft.com/office/word/2015/wordml/symex" xmlns:wpg="http://schemas.microsoft.com/office/word/2010/wordprocessingGroup" xmlns:wpi="http://schemas.microsoft.com/office/word/2010/wordprocessingInk" xmlns:wne="http://schemas.microsoft.com/office/word/2006/wordml" xmlns:wps="http://schemas.microsoft.com/office/word/2010/wordprocessingShape" mc:Ignorable="w14 w15 w16se w16cid wp14">
   <w:body>
+    <w:p/>
+    <w:p>
+      <w:pPr>
+        <w:pStyle w:val="Heading1"/>
+      </w:pPr>
+      <w:r>
+        <w:t>Panel Render Engine 2 (PRE2)</w:t>
+      </w:r>
+    </w:p>
+    <w:p>
+      <w:pPr>
+        <w:pStyle w:val="Heading2"/>
+      </w:pPr>
+      <w:r>
+        <w:t>Data Structures</w:t>
+      </w:r>
+    </w:p>
+    <w:p>
+      <w:pPr>
+        <w:pStyle w:val="Heading3"/>
+      </w:pPr>
+      <w:r>
+        <w:t>Sprite</w:t>
+      </w:r>
+    </w:p>
+    <w:p>
+      <w:r>
+        <w:t>These are created using the sprite maker from section 1.  Within the render engine the sprites are saved as a 2D array of colours.  The sprites are not rendered directly by the render engine, instead they are used to create frames.</w:t>
+      </w:r>
+    </w:p>
+    <w:p>
+      <w:pPr>
+        <w:pStyle w:val="Heading3"/>
+      </w:pPr>
+      <w:r>
+        <w:t>Frame</w:t>
+      </w:r>
+    </w:p>
+    <w:p>
+      <w:r>
+        <w:t>Frames are created by combining one or more sprites together.  The sprites can have “offsets” which shift them down and to the right relative to the top corner, so they can be combined to make a variety of frames.</w:t>
+      </w:r>
+    </w:p>
+    <w:p>
+      <w:pPr>
+        <w:pStyle w:val="Heading3"/>
+      </w:pPr>
+      <w:r>
+        <w:t>Entity</w:t>
+      </w:r>
+    </w:p>
+    <w:p>
+      <w:pPr>
+        <w:pStyle w:val="Heading3"/>
+      </w:pPr>
+      <w:r>
+        <w:t>Tag</w:t>
+      </w:r>
+    </w:p>
+    <w:p>
+      <w:pPr>
+        <w:pStyle w:val="Heading1"/>
+        <w:numPr>
+          <w:ilvl w:val="0"/>
+          <w:numId w:val="0"/>
+        </w:numPr>
+      </w:pPr>
+    </w:p>
     <w:p>
       <w:pPr>
         <w:pStyle w:val="Heading1"/>
@@ -266,51 +334,25 @@
       <w:pPr>
         <w:pStyle w:val="Caption"/>
       </w:pPr>
-      <w:r>
-        <w:fldChar w:fldCharType="begin"/>
-      </w:r>
-      <w:r>
-        <w:instrText xml:space="preserve"> STYLEREF 1 \s </w:instrText>
-      </w:r>
-      <w:r>
-        <w:fldChar w:fldCharType="separate"/>
-      </w:r>
-      <w:r>
-        <w:rPr>
-          <w:noProof/>
-        </w:rPr>
-        <w:t>1</w:t>
-      </w:r>
-      <w:r>
-        <w:rPr>
-          <w:noProof/>
-        </w:rPr>
-        <w:fldChar w:fldCharType="end"/>
-      </w:r>
+      <w:fldSimple w:instr=" STYLEREF 1 \s ">
+        <w:r>
+          <w:rPr>
+            <w:noProof/>
+          </w:rPr>
+          <w:t>1</w:t>
+        </w:r>
+      </w:fldSimple>
       <w:r>
         <w:t>.</w:t>
       </w:r>
-      <w:r>
-        <w:fldChar w:fldCharType="begin"/>
-      </w:r>
-      <w:r>
-        <w:instrText xml:space="preserve"> SEQ Figure \* ARABIC \s 1 </w:instrText>
-      </w:r>
-      <w:r>
-        <w:fldChar w:fldCharType="separate"/>
-      </w:r>
-      <w:r>
-        <w:rPr>
-          <w:noProof/>
-        </w:rPr>
-        <w:t>1</w:t>
-      </w:r>
-      <w:r>
-        <w:rPr>
-          <w:noProof/>
-        </w:rPr>
-        <w:fldChar w:fldCharType="end"/>
-      </w:r>
+      <w:fldSimple w:instr=" SEQ Figure \* ARABIC \s 1 ">
+        <w:r>
+          <w:rPr>
+            <w:noProof/>
+          </w:rPr>
+          <w:t>1</w:t>
+        </w:r>
+      </w:fldSimple>
       <w:r>
         <w:t xml:space="preserve"> Example Sprite</w:t>
       </w:r>
@@ -364,51 +406,25 @@
       <w:pPr>
         <w:pStyle w:val="Caption"/>
       </w:pPr>
-      <w:r>
-        <w:fldChar w:fldCharType="begin"/>
-      </w:r>
-      <w:r>
-        <w:instrText xml:space="preserve"> STYLEREF 1 \s </w:instrText>
-      </w:r>
-      <w:r>
-        <w:fldChar w:fldCharType="separate"/>
-      </w:r>
-      <w:r>
-        <w:rPr>
-          <w:noProof/>
-        </w:rPr>
-        <w:t>1</w:t>
-      </w:r>
-      <w:r>
-        <w:rPr>
-          <w:noProof/>
-        </w:rPr>
-        <w:fldChar w:fldCharType="end"/>
-      </w:r>
+      <w:fldSimple w:instr=" STYLEREF 1 \s ">
+        <w:r>
+          <w:rPr>
+            <w:noProof/>
+          </w:rPr>
+          <w:t>1</w:t>
+        </w:r>
+      </w:fldSimple>
       <w:r>
         <w:t>.</w:t>
       </w:r>
-      <w:r>
-        <w:fldChar w:fldCharType="begin"/>
-      </w:r>
-      <w:r>
-        <w:instrText xml:space="preserve"> SEQ Figure \* ARABIC \s 1 </w:instrText>
-      </w:r>
-      <w:r>
-        <w:fldChar w:fldCharType="separate"/>
-      </w:r>
-      <w:r>
-        <w:rPr>
-          <w:noProof/>
-        </w:rPr>
-        <w:t>2</w:t>
-      </w:r>
-      <w:r>
-        <w:rPr>
-          <w:noProof/>
-        </w:rPr>
-        <w:fldChar w:fldCharType="end"/>
-      </w:r>
+      <w:fldSimple w:instr=" SEQ Figure \* ARABIC \s 1 ">
+        <w:r>
+          <w:rPr>
+            <w:noProof/>
+          </w:rPr>
+          <w:t>2</w:t>
+        </w:r>
+      </w:fldSimple>
       <w:r>
         <w:t xml:space="preserve"> .sprt file for above sprite</w:t>
       </w:r>
@@ -1094,51 +1110,25 @@
       <w:pPr>
         <w:pStyle w:val="Caption"/>
       </w:pPr>
-      <w:r>
-        <w:fldChar w:fldCharType="begin"/>
-      </w:r>
-      <w:r>
-        <w:instrText xml:space="preserve"> STYLEREF 1 \s </w:instrText>
-      </w:r>
-      <w:r>
-        <w:fldChar w:fldCharType="separate"/>
-      </w:r>
-      <w:r>
-        <w:rPr>
-          <w:noProof/>
-        </w:rPr>
-        <w:t>1</w:t>
-      </w:r>
-      <w:r>
-        <w:rPr>
-          <w:noProof/>
-        </w:rPr>
-        <w:fldChar w:fldCharType="end"/>
-      </w:r>
+      <w:fldSimple w:instr=" STYLEREF 1 \s ">
+        <w:r>
+          <w:rPr>
+            <w:noProof/>
+          </w:rPr>
+          <w:t>1</w:t>
+        </w:r>
+      </w:fldSimple>
       <w:r>
         <w:t>.</w:t>
       </w:r>
-      <w:r>
-        <w:fldChar w:fldCharType="begin"/>
-      </w:r>
-      <w:r>
-        <w:instrText xml:space="preserve"> SEQ Figure \* ARABIC \s 1 </w:instrText>
-      </w:r>
-      <w:r>
-        <w:fldChar w:fldCharType="separate"/>
-      </w:r>
-      <w:r>
-        <w:rPr>
-          <w:noProof/>
-        </w:rPr>
-        <w:t>3</w:t>
-      </w:r>
-      <w:r>
-        <w:rPr>
-          <w:noProof/>
-        </w:rPr>
-        <w:fldChar w:fldCharType="end"/>
-      </w:r>
+      <w:fldSimple w:instr=" SEQ Figure \* ARABIC \s 1 ">
+        <w:r>
+          <w:rPr>
+            <w:noProof/>
+          </w:rPr>
+          <w:t>3</w:t>
+        </w:r>
+      </w:fldSimple>
       <w:r>
         <w:t xml:space="preserve"> Layout of sprite maker</w:t>
       </w:r>
@@ -1450,8 +1440,14 @@
           <w:ilvl w:val="0"/>
           <w:numId w:val="1"/>
         </w:numPr>
-      </w:pPr>
-      <w:r>
+        <w:rPr>
+          <w:strike/>
+        </w:rPr>
+      </w:pPr>
+      <w:r>
+        <w:rPr>
+          <w:strike/>
+        </w:rPr>
         <w:t>No file validation</w:t>
       </w:r>
     </w:p>
@@ -1505,8 +1501,15 @@
     </w:p>
     <w:p>
       <w:pPr>
-        <w:ind w:left="360"/>
-      </w:pPr>
+        <w:pStyle w:val="ListParagraph"/>
+        <w:numPr>
+          <w:ilvl w:val="0"/>
+          <w:numId w:val="1"/>
+        </w:numPr>
+      </w:pPr>
+      <w:r>
+        <w:t>Can’t copy a colour from somewhere else on the screen</w:t>
+      </w:r>
     </w:p>
     <w:p>
       <w:pPr>
@@ -1514,6 +1517,271 @@
       </w:pPr>
       <w:r>
         <w:t>Level/Game Creator</w:t>
+      </w:r>
+    </w:p>
+    <w:p>
+      <w:pPr>
+        <w:pStyle w:val="Heading2"/>
+      </w:pPr>
+      <w:r>
+        <w:t>Files</w:t>
+      </w:r>
+      <w:r>
+        <w:t xml:space="preserve"> (.</w:t>
+      </w:r>
+      <w:proofErr w:type="spellStart"/>
+      <w:r>
+        <w:t>lvl</w:t>
+      </w:r>
+      <w:proofErr w:type="spellEnd"/>
+      <w:r>
+        <w:t>)</w:t>
+      </w:r>
+    </w:p>
+    <w:p>
+      <w:r>
+        <w:t>The files for levels need to store information to be able to load entities from .</w:t>
+      </w:r>
+      <w:proofErr w:type="spellStart"/>
+      <w:r>
+        <w:t>ent</w:t>
+      </w:r>
+      <w:proofErr w:type="spellEnd"/>
+      <w:r>
+        <w:t xml:space="preserve"> files.</w:t>
+      </w:r>
+    </w:p>
+    <w:p>
+      <w:pPr>
+        <w:pStyle w:val="Heading1"/>
+      </w:pPr>
+      <w:r>
+        <w:t>Entity Creator</w:t>
+      </w:r>
+    </w:p>
+    <w:p>
+      <w:pPr>
+        <w:pStyle w:val="Heading2"/>
+      </w:pPr>
+      <w:r>
+        <w:t>Files (.</w:t>
+      </w:r>
+      <w:proofErr w:type="spellStart"/>
+      <w:r>
+        <w:t>ent</w:t>
+      </w:r>
+      <w:proofErr w:type="spellEnd"/>
+      <w:r>
+        <w:t>)</w:t>
+      </w:r>
+    </w:p>
+    <w:p>
+      <w:r>
+        <w:t>Entities are a combination of frames and tags.</w:t>
+      </w:r>
+    </w:p>
+    <w:p>
+      <w:r>
+        <w:rPr>
+          <w:noProof/>
+        </w:rPr>
+        <mc:AlternateContent>
+          <mc:Choice Requires="wps">
+            <w:drawing>
+              <wp:anchor distT="45720" distB="45720" distL="114300" distR="114300" simplePos="0" relativeHeight="251670528" behindDoc="0" locked="0" layoutInCell="1" allowOverlap="1" wp14:anchorId="1E179CE7" wp14:editId="546F2E8E">
+                <wp:simplePos x="0" y="0"/>
+                <wp:positionH relativeFrom="column">
+                  <wp:align>center</wp:align>
+                </wp:positionH>
+                <wp:positionV relativeFrom="paragraph">
+                  <wp:posOffset>182880</wp:posOffset>
+                </wp:positionV>
+                <wp:extent cx="5016500" cy="1404620"/>
+                <wp:effectExtent l="0" t="0" r="12700" b="22860"/>
+                <wp:wrapSquare wrapText="bothSides"/>
+                <wp:docPr id="6" name="Text Box 2"/>
+                <wp:cNvGraphicFramePr>
+                  <a:graphicFrameLocks xmlns:a="http://schemas.openxmlformats.org/drawingml/2006/main"/>
+                </wp:cNvGraphicFramePr>
+                <a:graphic xmlns:a="http://schemas.openxmlformats.org/drawingml/2006/main">
+                  <a:graphicData uri="http://schemas.microsoft.com/office/word/2010/wordprocessingShape">
+                    <wps:wsp>
+                      <wps:cNvSpPr txBox="1">
+                        <a:spLocks noChangeArrowheads="1"/>
+                      </wps:cNvSpPr>
+                      <wps:spPr bwMode="auto">
+                        <a:xfrm>
+                          <a:off x="0" y="0"/>
+                          <a:ext cx="5016500" cy="1404620"/>
+                        </a:xfrm>
+                        <a:prstGeom prst="rect">
+                          <a:avLst/>
+                        </a:prstGeom>
+                        <a:solidFill>
+                          <a:srgbClr val="FFFFFF"/>
+                        </a:solidFill>
+                        <a:ln w="9525">
+                          <a:solidFill>
+                            <a:srgbClr val="000000"/>
+                          </a:solidFill>
+                          <a:miter lim="800000"/>
+                          <a:headEnd/>
+                          <a:tailEnd/>
+                        </a:ln>
+                      </wps:spPr>
+                      <wps:txbx>
+                        <w:txbxContent>
+                          <w:p>
+                            <w:r>
+                              <w:t>Sprite locations and offsets for each frame ([SL1]</w:t>
+                            </w:r>
+                            <w:r>
+                              <w:t>\</w:t>
+                            </w:r>
+                            <w:r>
+                              <w:t>[O1]/[SL2]</w:t>
+                            </w:r>
+                            <w:r>
+                              <w:t>\</w:t>
+                            </w:r>
+                            <w:bookmarkStart w:id="0" w:name="_GoBack"/>
+                            <w:bookmarkEnd w:id="0"/>
+                            <w:r>
+                              <w:t>[O2] would be 1 frame)</w:t>
+                            </w:r>
+                          </w:p>
+                          <w:p>
+                            <w:r>
+                              <w:t>Sprite tags [Name1</w:t>
+                            </w:r>
+                            <w:proofErr w:type="gramStart"/>
+                            <w:r>
+                              <w:t>],[</w:t>
+                            </w:r>
+                            <w:proofErr w:type="spellStart"/>
+                            <w:proofErr w:type="gramEnd"/>
+                            <w:r>
+                              <w:t>args</w:t>
+                            </w:r>
+                            <w:proofErr w:type="spellEnd"/>
+                            <w:r>
+                              <w:t>(0)],[</w:t>
+                            </w:r>
+                            <w:proofErr w:type="spellStart"/>
+                            <w:r>
+                              <w:t>args</w:t>
+                            </w:r>
+                            <w:proofErr w:type="spellEnd"/>
+                            <w:r>
+                              <w:t>(1)]/[Name2],[</w:t>
+                            </w:r>
+                            <w:proofErr w:type="spellStart"/>
+                            <w:r>
+                              <w:t>args</w:t>
+                            </w:r>
+                            <w:proofErr w:type="spellEnd"/>
+                            <w:r>
+                              <w:t>(0)],[</w:t>
+                            </w:r>
+                            <w:proofErr w:type="spellStart"/>
+                            <w:r>
+                              <w:t>args</w:t>
+                            </w:r>
+                            <w:proofErr w:type="spellEnd"/>
+                            <w:r>
+                              <w:t>(1)] etc</w:t>
+                            </w:r>
+                          </w:p>
+                        </w:txbxContent>
+                      </wps:txbx>
+                      <wps:bodyPr rot="0" vert="horz" wrap="square" lIns="91440" tIns="45720" rIns="91440" bIns="45720" anchor="t" anchorCtr="0">
+                        <a:spAutoFit/>
+                      </wps:bodyPr>
+                    </wps:wsp>
+                  </a:graphicData>
+                </a:graphic>
+                <wp14:sizeRelH relativeFrom="margin">
+                  <wp14:pctWidth>0</wp14:pctWidth>
+                </wp14:sizeRelH>
+                <wp14:sizeRelV relativeFrom="margin">
+                  <wp14:pctHeight>20000</wp14:pctHeight>
+                </wp14:sizeRelV>
+              </wp:anchor>
+            </w:drawing>
+          </mc:Choice>
+          <mc:Fallback>
+            <w:pict>
+              <v:shape w14:anchorId="1E179CE7" id="_x0000_s1032" type="#_x0000_t202" style="position:absolute;margin-left:0;margin-top:14.4pt;width:395pt;height:110.6pt;z-index:251670528;visibility:visible;mso-wrap-style:square;mso-width-percent:0;mso-height-percent:200;mso-wrap-distance-left:9pt;mso-wrap-distance-top:3.6pt;mso-wrap-distance-right:9pt;mso-wrap-distance-bottom:3.6pt;mso-position-horizontal:center;mso-position-horizontal-relative:text;mso-position-vertical:absolute;mso-position-vertical-relative:text;mso-width-percent:0;mso-height-percent:200;mso-width-relative:margin;mso-height-relative:margin;v-text-anchor:top" o:gfxdata="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">
+                <v:textbox style="mso-fit-shape-to-text:t">
+                  <w:txbxContent>
+                    <w:p>
+                      <w:r>
+                        <w:t>Sprite locations and offsets for each frame ([SL1]</w:t>
+                      </w:r>
+                      <w:r>
+                        <w:t>\</w:t>
+                      </w:r>
+                      <w:r>
+                        <w:t>[O1]/[SL2]</w:t>
+                      </w:r>
+                      <w:r>
+                        <w:t>\</w:t>
+                      </w:r>
+                      <w:bookmarkStart w:id="1" w:name="_GoBack"/>
+                      <w:bookmarkEnd w:id="1"/>
+                      <w:r>
+                        <w:t>[O2] would be 1 frame)</w:t>
+                      </w:r>
+                    </w:p>
+                    <w:p>
+                      <w:r>
+                        <w:t>Sprite tags [Name1</w:t>
+                      </w:r>
+                      <w:proofErr w:type="gramStart"/>
+                      <w:r>
+                        <w:t>],[</w:t>
+                      </w:r>
+                      <w:proofErr w:type="spellStart"/>
+                      <w:proofErr w:type="gramEnd"/>
+                      <w:r>
+                        <w:t>args</w:t>
+                      </w:r>
+                      <w:proofErr w:type="spellEnd"/>
+                      <w:r>
+                        <w:t>(0)],[</w:t>
+                      </w:r>
+                      <w:proofErr w:type="spellStart"/>
+                      <w:r>
+                        <w:t>args</w:t>
+                      </w:r>
+                      <w:proofErr w:type="spellEnd"/>
+                      <w:r>
+                        <w:t>(1)]/[Name2],[</w:t>
+                      </w:r>
+                      <w:proofErr w:type="spellStart"/>
+                      <w:r>
+                        <w:t>args</w:t>
+                      </w:r>
+                      <w:proofErr w:type="spellEnd"/>
+                      <w:r>
+                        <w:t>(0)],[</w:t>
+                      </w:r>
+                      <w:proofErr w:type="spellStart"/>
+                      <w:r>
+                        <w:t>args</w:t>
+                      </w:r>
+                      <w:proofErr w:type="spellEnd"/>
+                      <w:r>
+                        <w:t>(1)] etc</w:t>
+                      </w:r>
+                    </w:p>
+                  </w:txbxContent>
+                </v:textbox>
+                <w10:wrap type="square"/>
+              </v:shape>
+            </w:pict>
+          </mc:Fallback>
+        </mc:AlternateContent>
       </w:r>
     </w:p>
     <w:p/>
@@ -1523,19 +1791,8 @@
         <w:pStyle w:val="Heading1"/>
       </w:pPr>
       <w:r>
-        <w:t>Panel Render Engine 2</w:t>
-      </w:r>
-    </w:p>
-    <w:p/>
-    <w:p>
-      <w:pPr>
-        <w:pStyle w:val="Heading1"/>
-      </w:pPr>
-      <w:r>
         <w:t>Game Executor</w:t>
       </w:r>
-      <w:bookmarkStart w:id="0" w:name="_GoBack"/>
-      <w:bookmarkEnd w:id="0"/>
     </w:p>
     <w:sectPr>
       <w:headerReference w:type="default" r:id="rId11"/>
@@ -3246,7 +3503,7 @@
 </file>
 
 <file path=customXml/itemProps1.xml><?xml version="1.0" encoding="utf-8"?>
-<ds:datastoreItem xmlns:ds="http://schemas.openxmlformats.org/officeDocument/2006/customXml" ds:itemID="{A4A6E24D-E281-4B50-B0CE-8C015DAFA1CB}">
+<ds:datastoreItem xmlns:ds="http://schemas.openxmlformats.org/officeDocument/2006/customXml" ds:itemID="{E8764DEF-4722-44C6-880F-09204120AF8F}">
   <ds:schemaRefs>
     <ds:schemaRef ds:uri="http://schemas.openxmlformats.org/officeDocument/2006/bibliography"/>
   </ds:schemaRefs>

</xml_diff>

<commit_message>
Back to working on this after exams.  Started on FrmGame mostly.
</commit_message>
<xml_diff>
--- a/Documentation.docx
+++ b/Documentation.docx
@@ -6,8 +6,6 @@
       <w:pPr>
         <w:pStyle w:val="Heading1"/>
       </w:pPr>
-      <w:bookmarkStart w:id="0" w:name="_GoBack"/>
-      <w:bookmarkEnd w:id="0"/>
       <w:r>
         <w:t>Panel Render Engine 2 (PRE2)</w:t>
       </w:r>
@@ -326,25 +324,51 @@
       <w:pPr>
         <w:pStyle w:val="Caption"/>
       </w:pPr>
-      <w:fldSimple w:instr=" STYLEREF 1 \s ">
-        <w:r>
-          <w:rPr>
-            <w:noProof/>
-          </w:rPr>
-          <w:t>1</w:t>
-        </w:r>
-      </w:fldSimple>
+      <w:r>
+        <w:fldChar w:fldCharType="begin"/>
+      </w:r>
+      <w:r>
+        <w:instrText xml:space="preserve"> STYLEREF 1 \s </w:instrText>
+      </w:r>
+      <w:r>
+        <w:fldChar w:fldCharType="separate"/>
+      </w:r>
+      <w:r>
+        <w:rPr>
+          <w:noProof/>
+        </w:rPr>
+        <w:t>1</w:t>
+      </w:r>
+      <w:r>
+        <w:rPr>
+          <w:noProof/>
+        </w:rPr>
+        <w:fldChar w:fldCharType="end"/>
+      </w:r>
       <w:r>
         <w:t>.</w:t>
       </w:r>
-      <w:fldSimple w:instr=" SEQ Figure \* ARABIC \s 1 ">
-        <w:r>
-          <w:rPr>
-            <w:noProof/>
-          </w:rPr>
-          <w:t>1</w:t>
-        </w:r>
-      </w:fldSimple>
+      <w:r>
+        <w:fldChar w:fldCharType="begin"/>
+      </w:r>
+      <w:r>
+        <w:instrText xml:space="preserve"> SEQ Figure \* ARABIC \s 1 </w:instrText>
+      </w:r>
+      <w:r>
+        <w:fldChar w:fldCharType="separate"/>
+      </w:r>
+      <w:r>
+        <w:rPr>
+          <w:noProof/>
+        </w:rPr>
+        <w:t>1</w:t>
+      </w:r>
+      <w:r>
+        <w:rPr>
+          <w:noProof/>
+        </w:rPr>
+        <w:fldChar w:fldCharType="end"/>
+      </w:r>
       <w:r>
         <w:t xml:space="preserve"> Example Sprite</w:t>
       </w:r>
@@ -398,25 +422,51 @@
       <w:pPr>
         <w:pStyle w:val="Caption"/>
       </w:pPr>
-      <w:fldSimple w:instr=" STYLEREF 1 \s ">
-        <w:r>
-          <w:rPr>
-            <w:noProof/>
-          </w:rPr>
-          <w:t>1</w:t>
-        </w:r>
-      </w:fldSimple>
+      <w:r>
+        <w:fldChar w:fldCharType="begin"/>
+      </w:r>
+      <w:r>
+        <w:instrText xml:space="preserve"> STYLEREF 1 \s </w:instrText>
+      </w:r>
+      <w:r>
+        <w:fldChar w:fldCharType="separate"/>
+      </w:r>
+      <w:r>
+        <w:rPr>
+          <w:noProof/>
+        </w:rPr>
+        <w:t>1</w:t>
+      </w:r>
+      <w:r>
+        <w:rPr>
+          <w:noProof/>
+        </w:rPr>
+        <w:fldChar w:fldCharType="end"/>
+      </w:r>
       <w:r>
         <w:t>.</w:t>
       </w:r>
-      <w:fldSimple w:instr=" SEQ Figure \* ARABIC \s 1 ">
-        <w:r>
-          <w:rPr>
-            <w:noProof/>
-          </w:rPr>
-          <w:t>2</w:t>
-        </w:r>
-      </w:fldSimple>
+      <w:r>
+        <w:fldChar w:fldCharType="begin"/>
+      </w:r>
+      <w:r>
+        <w:instrText xml:space="preserve"> SEQ Figure \* ARABIC \s 1 </w:instrText>
+      </w:r>
+      <w:r>
+        <w:fldChar w:fldCharType="separate"/>
+      </w:r>
+      <w:r>
+        <w:rPr>
+          <w:noProof/>
+        </w:rPr>
+        <w:t>2</w:t>
+      </w:r>
+      <w:r>
+        <w:rPr>
+          <w:noProof/>
+        </w:rPr>
+        <w:fldChar w:fldCharType="end"/>
+      </w:r>
       <w:r>
         <w:t xml:space="preserve"> .sprt file for above sprite</w:t>
       </w:r>
@@ -1102,25 +1152,54 @@
       <w:pPr>
         <w:pStyle w:val="Caption"/>
       </w:pPr>
-      <w:fldSimple w:instr=" STYLEREF 1 \s ">
-        <w:r>
-          <w:rPr>
-            <w:noProof/>
-          </w:rPr>
-          <w:t>1</w:t>
-        </w:r>
-      </w:fldSimple>
+      <w:r>
+        <w:fldChar w:fldCharType="begin"/>
+      </w:r>
+      <w:r>
+        <w:instrText xml:space="preserve"> STYL</w:instrText>
+      </w:r>
+      <w:r>
+        <w:instrText xml:space="preserve">EREF 1 \s </w:instrText>
+      </w:r>
+      <w:r>
+        <w:fldChar w:fldCharType="separate"/>
+      </w:r>
+      <w:r>
+        <w:rPr>
+          <w:noProof/>
+        </w:rPr>
+        <w:t>1</w:t>
+      </w:r>
+      <w:r>
+        <w:rPr>
+          <w:noProof/>
+        </w:rPr>
+        <w:fldChar w:fldCharType="end"/>
+      </w:r>
       <w:r>
         <w:t>.</w:t>
       </w:r>
-      <w:fldSimple w:instr=" SEQ Figure \* ARABIC \s 1 ">
-        <w:r>
-          <w:rPr>
-            <w:noProof/>
-          </w:rPr>
-          <w:t>3</w:t>
-        </w:r>
-      </w:fldSimple>
+      <w:r>
+        <w:fldChar w:fldCharType="begin"/>
+      </w:r>
+      <w:r>
+        <w:instrText xml:space="preserve"> SEQ Figure \* ARABIC \s 1 </w:instrText>
+      </w:r>
+      <w:r>
+        <w:fldChar w:fldCharType="separate"/>
+      </w:r>
+      <w:r>
+        <w:rPr>
+          <w:noProof/>
+        </w:rPr>
+        <w:t>3</w:t>
+      </w:r>
+      <w:r>
+        <w:rPr>
+          <w:noProof/>
+        </w:rPr>
+        <w:fldChar w:fldCharType="end"/>
+      </w:r>
       <w:r>
         <w:t xml:space="preserve"> Layout of sprite maker</w:t>
       </w:r>
@@ -1646,23 +1725,15 @@
                             </w:r>
                           </w:p>
                           <w:p>
-                            <w:r>
-                              <w:t>Entity information</w:t>
-                            </w:r>
-                          </w:p>
-                          <w:p>
+                            <w:bookmarkStart w:id="0" w:name="_GoBack"/>
+                            <w:bookmarkEnd w:id="0"/>
                             <w:r>
                               <w:t>Entity</w:t>
                             </w:r>
                             <w:r>
-                              <w:t xml:space="preserve"> tags [Name1</w:t>
-                            </w:r>
-                            <w:proofErr w:type="gramStart"/>
-                            <w:r>
-                              <w:t>],[</w:t>
+                              <w:t xml:space="preserve"> tags [Name1],[</w:t>
                             </w:r>
                             <w:proofErr w:type="spellStart"/>
-                            <w:proofErr w:type="gramEnd"/>
                             <w:r>
                               <w:t>args</w:t>
                             </w:r>
@@ -1740,23 +1811,15 @@
                       </w:r>
                     </w:p>
                     <w:p>
-                      <w:r>
-                        <w:t>Entity information</w:t>
-                      </w:r>
-                    </w:p>
-                    <w:p>
+                      <w:bookmarkStart w:id="1" w:name="_GoBack"/>
+                      <w:bookmarkEnd w:id="1"/>
                       <w:r>
                         <w:t>Entity</w:t>
                       </w:r>
                       <w:r>
-                        <w:t xml:space="preserve"> tags [Name1</w:t>
-                      </w:r>
-                      <w:proofErr w:type="gramStart"/>
-                      <w:r>
-                        <w:t>],[</w:t>
+                        <w:t xml:space="preserve"> tags [Name1],[</w:t>
                       </w:r>
                       <w:proofErr w:type="spellStart"/>
-                      <w:proofErr w:type="gramEnd"/>
                       <w:r>
                         <w:t>args</w:t>
                       </w:r>
@@ -3517,7 +3580,7 @@
 </file>
 
 <file path=customXml/itemProps1.xml><?xml version="1.0" encoding="utf-8"?>
-<ds:datastoreItem xmlns:ds="http://schemas.openxmlformats.org/officeDocument/2006/customXml" ds:itemID="{66707336-8926-442C-AD13-780FEBA3D330}">
+<ds:datastoreItem xmlns:ds="http://schemas.openxmlformats.org/officeDocument/2006/customXml" ds:itemID="{4FFD0041-E57A-4D75-A1CC-B4103B65DF6B}">
   <ds:schemaRefs>
     <ds:schemaRef ds:uri="http://schemas.openxmlformats.org/officeDocument/2006/bibliography"/>
   </ds:schemaRefs>

</xml_diff>